<commit_message>
modyfikacja jednostek 03 i 06
</commit_message>
<xml_diff>
--- a/03-FileHandling/03-FileHandling.docx
+++ b/03-FileHandling/03-FileHandling.docx
@@ -78,31 +78,7 @@
         <w:t>le</w:t>
       </w:r>
       <w:r>
-        <w:t xml:space="preserve"> „</w:t>
-      </w:r>
-      <w:proofErr w:type="spellStart"/>
-      <w:r>
-        <w:t>Introduction</w:t>
-      </w:r>
-      <w:proofErr w:type="spellEnd"/>
-      <w:r>
-        <w:t xml:space="preserve"> to </w:t>
-      </w:r>
-      <w:proofErr w:type="spellStart"/>
-      <w:r>
-        <w:t>Computer</w:t>
-      </w:r>
-      <w:proofErr w:type="spellEnd"/>
-      <w:r>
-        <w:t xml:space="preserve"> Science and Programming Using </w:t>
-      </w:r>
-      <w:proofErr w:type="spellStart"/>
-      <w:r>
-        <w:t>Python</w:t>
-      </w:r>
-      <w:proofErr w:type="spellEnd"/>
-      <w:r>
-        <w:t xml:space="preserve"> (MIT)”</w:t>
+        <w:t xml:space="preserve"> „Introduction to Computer Science and Programming Using Python (MIT)”</w:t>
       </w:r>
       <w:r>
         <w:t>.</w:t>
@@ -137,23 +113,7 @@
         <w:t>ąc</w:t>
       </w:r>
       <w:r>
-        <w:t xml:space="preserve"> z </w:t>
-      </w:r>
-      <w:proofErr w:type="spellStart"/>
-      <w:r>
-        <w:t>Python</w:t>
-      </w:r>
-      <w:proofErr w:type="spellEnd"/>
-      <w:r>
-        <w:t xml:space="preserve"> Tutorial zapoznaj się z wprowadzeniem do języka </w:t>
-      </w:r>
-      <w:proofErr w:type="spellStart"/>
-      <w:r>
-        <w:t>Python</w:t>
-      </w:r>
-      <w:proofErr w:type="spellEnd"/>
-      <w:r>
-        <w:t xml:space="preserve"> – </w:t>
+        <w:t xml:space="preserve"> z Python Tutorial zapoznaj się z wprowadzeniem do języka Python – </w:t>
       </w:r>
       <w:r>
         <w:t>punkty 7.2 oraz 7.2.1</w:t>
@@ -168,15 +128,7 @@
         <w:t xml:space="preserve">w </w:t>
       </w:r>
       <w:r>
-        <w:t xml:space="preserve">aplikacji </w:t>
-      </w:r>
-      <w:proofErr w:type="spellStart"/>
-      <w:r>
-        <w:t>Thonny</w:t>
-      </w:r>
-      <w:proofErr w:type="spellEnd"/>
-      <w:r>
-        <w:t>).</w:t>
+        <w:t>aplikacji Thonny).</w:t>
       </w:r>
     </w:p>
     <w:p>
@@ -229,25 +181,15 @@
       <w:r>
         <w:t xml:space="preserve">w </w:t>
       </w:r>
-      <w:proofErr w:type="spellStart"/>
-      <w:r>
-        <w:t>Python</w:t>
-      </w:r>
-      <w:proofErr w:type="spellEnd"/>
-      <w:r>
-        <w:t xml:space="preserve"> Tutorial – </w:t>
+      <w:r>
+        <w:t xml:space="preserve">Python Tutorial – </w:t>
       </w:r>
       <w:r>
         <w:t>sekcja File Handling</w:t>
       </w:r>
       <w:r>
-        <w:t xml:space="preserve"> oraz </w:t>
-      </w:r>
-      <w:proofErr w:type="spellStart"/>
-      <w:r>
-        <w:t>PythonRegEx</w:t>
-      </w:r>
-      <w:proofErr w:type="spellEnd"/>
+        <w:t xml:space="preserve"> oraz PythonRegEx</w:t>
+      </w:r>
       <w:r>
         <w:t>.</w:t>
       </w:r>
@@ -353,21 +295,7 @@
         <w:rPr>
           <w:lang w:val="pl-PL"/>
         </w:rPr>
-        <w:t xml:space="preserve">Wprowadzenie do </w:t>
-      </w:r>
-      <w:proofErr w:type="spellStart"/>
-      <w:r>
-        <w:rPr>
-          <w:lang w:val="pl-PL"/>
-        </w:rPr>
-        <w:t>wyrażen</w:t>
-      </w:r>
-      <w:proofErr w:type="spellEnd"/>
-      <w:r>
-        <w:rPr>
-          <w:lang w:val="pl-PL"/>
-        </w:rPr>
-        <w:t>́ regularnych</w:t>
+        <w:t>Wprowadzenie do wyrażeń regularnych</w:t>
       </w:r>
       <w:r>
         <w:rPr>
@@ -466,24 +394,7 @@
         <w:pStyle w:val="Zadanie"/>
       </w:pPr>
       <w:r>
-        <w:t>Pobierz z dysku lub u</w:t>
-      </w:r>
-      <w:r>
-        <w:t xml:space="preserve">twórz </w:t>
-      </w:r>
-      <w:r>
-        <w:t xml:space="preserve">w edytorze znakowym </w:t>
-      </w:r>
-      <w:r>
-        <w:t xml:space="preserve">plik tekstowy NoEducation.txt zawierający poniższy fragment utworu angielskiego zespołu rockowego </w:t>
-      </w:r>
-      <w:proofErr w:type="spellStart"/>
-      <w:r>
-        <w:t>Pink</w:t>
-      </w:r>
-      <w:proofErr w:type="spellEnd"/>
-      <w:r>
-        <w:t xml:space="preserve"> Floyd:</w:t>
+        <w:t>Korzystając z dowolnego edytora znakowego (np. Notatnik Windows), otwórz pliki:</w:t>
       </w:r>
     </w:p>
     <w:p>
@@ -494,136 +405,14 @@
           <w:numId w:val="0"/>
         </w:numPr>
         <w:ind w:left="924"/>
-        <w:rPr>
-          <w:rFonts w:ascii="Courier New" w:hAnsi="Courier New" w:cs="Courier New"/>
-        </w:rPr>
-      </w:pPr>
-      <w:r>
-        <w:rPr>
-          <w:rFonts w:ascii="Courier New" w:hAnsi="Courier New" w:cs="Courier New"/>
-          <w:lang w:val="en-US"/>
-        </w:rPr>
-        <w:t>Pink Floyd – We Don't Need No Education</w:t>
-      </w:r>
-      <w:r>
-        <w:rPr>
-          <w:rFonts w:ascii="Courier New" w:hAnsi="Courier New" w:cs="Courier New"/>
-          <w:lang w:val="en-US"/>
-        </w:rPr>
+      </w:pPr>
+      <w:r>
+        <w:t>PlikTekstowy.txt</w:t>
+      </w:r>
+      <w:r>
         <w:br/>
-        <w:t>=======================================</w:t>
-      </w:r>
-      <w:r>
-        <w:rPr>
-          <w:rFonts w:ascii="Courier New" w:hAnsi="Courier New" w:cs="Courier New"/>
-          <w:lang w:val="en-US"/>
-        </w:rPr>
-        <w:br/>
-      </w:r>
-      <w:r>
-        <w:rPr>
-          <w:rFonts w:ascii="Courier New" w:hAnsi="Courier New" w:cs="Courier New"/>
-          <w:lang w:val="en-US"/>
-        </w:rPr>
-        <w:lastRenderedPageBreak/>
-        <w:t xml:space="preserve">We don't need no education </w:t>
-      </w:r>
-      <w:r>
-        <w:rPr>
-          <w:rFonts w:ascii="Courier New" w:hAnsi="Courier New" w:cs="Courier New"/>
-          <w:lang w:val="en-US"/>
-        </w:rPr>
-        <w:br/>
-        <w:t xml:space="preserve">We don't need no thought control </w:t>
-      </w:r>
-      <w:r>
-        <w:rPr>
-          <w:rFonts w:ascii="Courier New" w:hAnsi="Courier New" w:cs="Courier New"/>
-          <w:lang w:val="en-US"/>
-        </w:rPr>
-        <w:br/>
-        <w:t xml:space="preserve">No dark sarcasm in the classroom </w:t>
-      </w:r>
-      <w:r>
-        <w:rPr>
-          <w:rFonts w:ascii="Courier New" w:hAnsi="Courier New" w:cs="Courier New"/>
-          <w:lang w:val="en-US"/>
-        </w:rPr>
-        <w:br/>
-        <w:t xml:space="preserve">Teacher, leave them kids alone </w:t>
-      </w:r>
-      <w:r>
-        <w:rPr>
-          <w:rFonts w:ascii="Courier New" w:hAnsi="Courier New" w:cs="Courier New"/>
-          <w:lang w:val="en-US"/>
-        </w:rPr>
-        <w:br/>
-        <w:t xml:space="preserve">Hey! </w:t>
-      </w:r>
-      <w:proofErr w:type="spellStart"/>
-      <w:r>
-        <w:rPr>
-          <w:rFonts w:ascii="Courier New" w:hAnsi="Courier New" w:cs="Courier New"/>
-        </w:rPr>
-        <w:t>Teacher</w:t>
-      </w:r>
-      <w:proofErr w:type="spellEnd"/>
-      <w:r>
-        <w:rPr>
-          <w:rFonts w:ascii="Courier New" w:hAnsi="Courier New" w:cs="Courier New"/>
-        </w:rPr>
-        <w:t xml:space="preserve">, </w:t>
-      </w:r>
-      <w:proofErr w:type="spellStart"/>
-      <w:r>
-        <w:rPr>
-          <w:rFonts w:ascii="Courier New" w:hAnsi="Courier New" w:cs="Courier New"/>
-        </w:rPr>
-        <w:t>leave</w:t>
-      </w:r>
-      <w:proofErr w:type="spellEnd"/>
-      <w:r>
-        <w:rPr>
-          <w:rFonts w:ascii="Courier New" w:hAnsi="Courier New" w:cs="Courier New"/>
-        </w:rPr>
-        <w:t xml:space="preserve"> </w:t>
-      </w:r>
-      <w:proofErr w:type="spellStart"/>
-      <w:r>
-        <w:rPr>
-          <w:rFonts w:ascii="Courier New" w:hAnsi="Courier New" w:cs="Courier New"/>
-        </w:rPr>
-        <w:t>them</w:t>
-      </w:r>
-      <w:proofErr w:type="spellEnd"/>
-      <w:r>
-        <w:rPr>
-          <w:rFonts w:ascii="Courier New" w:hAnsi="Courier New" w:cs="Courier New"/>
-        </w:rPr>
-        <w:t xml:space="preserve"> </w:t>
-      </w:r>
-      <w:proofErr w:type="spellStart"/>
-      <w:r>
-        <w:rPr>
-          <w:rFonts w:ascii="Courier New" w:hAnsi="Courier New" w:cs="Courier New"/>
-        </w:rPr>
-        <w:t>kids</w:t>
-      </w:r>
-      <w:proofErr w:type="spellEnd"/>
-      <w:r>
-        <w:rPr>
-          <w:rFonts w:ascii="Courier New" w:hAnsi="Courier New" w:cs="Courier New"/>
-        </w:rPr>
-        <w:t xml:space="preserve"> </w:t>
-      </w:r>
-      <w:proofErr w:type="spellStart"/>
-      <w:r>
-        <w:rPr>
-          <w:rFonts w:ascii="Courier New" w:hAnsi="Courier New" w:cs="Courier New"/>
-        </w:rPr>
-        <w:t>alone</w:t>
-      </w:r>
-      <w:proofErr w:type="spellEnd"/>
+        <w:t>PlikBinarny.jpg</w:t>
+      </w:r>
     </w:p>
     <w:p>
       <w:pPr>
@@ -635,7 +424,43 @@
         <w:ind w:left="924"/>
       </w:pPr>
       <w:r>
-        <w:t>Następnie napisz program, który wyświetli utworzony plik tekstowy.</w:t>
+        <w:lastRenderedPageBreak/>
+        <w:t>Zwróć uwagę na różnice w zawartości tych plików.</w:t>
+      </w:r>
+    </w:p>
+    <w:p>
+      <w:pPr>
+        <w:pStyle w:val="Zadanie"/>
+      </w:pPr>
+      <w:r>
+        <w:t>Odszukaj na swoim komputerze inny plik tekstowy i binarny. Przy użyciu edytora znakowego przeglądnij ich zawartość.</w:t>
+      </w:r>
+    </w:p>
+    <w:p>
+      <w:pPr>
+        <w:pStyle w:val="Zadanie"/>
+      </w:pPr>
+      <w:r>
+        <w:t>W programie Adobe Reader otwórz plik Portable_Document_Format.pdf. Następnie spróbuj usunąć ten plik. Jaki otrzymujesz komunikat? O czym to świadczy?</w:t>
+      </w:r>
+      <w:bookmarkStart w:id="0" w:name="_GoBack"/>
+      <w:bookmarkEnd w:id="0"/>
+    </w:p>
+    <w:p>
+      <w:pPr>
+        <w:pStyle w:val="Zadanie"/>
+      </w:pPr>
+      <w:r>
+        <w:t>Pobierz z dysku lub u</w:t>
+      </w:r>
+      <w:r>
+        <w:t xml:space="preserve">twórz </w:t>
+      </w:r>
+      <w:r>
+        <w:t xml:space="preserve">w edytorze znakowym </w:t>
+      </w:r>
+      <w:r>
+        <w:t>plik tekstowy NoEducation.txt zawierający poniższy fragment utworu angielskiego zespołu rockowego Pink Floyd:</w:t>
       </w:r>
     </w:p>
     <w:p>
@@ -648,31 +473,38 @@
         <w:ind w:left="924"/>
         <w:rPr>
           <w:rFonts w:ascii="Courier New" w:hAnsi="Courier New" w:cs="Courier New"/>
+        </w:rPr>
+      </w:pPr>
+      <w:r>
+        <w:rPr>
+          <w:rFonts w:ascii="Courier New" w:hAnsi="Courier New" w:cs="Courier New"/>
           <w:lang w:val="en-US"/>
         </w:rPr>
-      </w:pPr>
+        <w:t>Pink Floyd – We Don't Need No Education</w:t>
+      </w:r>
       <w:r>
         <w:rPr>
           <w:rFonts w:ascii="Courier New" w:hAnsi="Courier New" w:cs="Courier New"/>
           <w:lang w:val="en-US"/>
         </w:rPr>
-        <w:t xml:space="preserve"># </w:t>
-      </w:r>
-      <w:proofErr w:type="spellStart"/>
+        <w:br/>
+        <w:t>=======================================</w:t>
+      </w:r>
       <w:r>
         <w:rPr>
           <w:rFonts w:ascii="Courier New" w:hAnsi="Courier New" w:cs="Courier New"/>
           <w:lang w:val="en-US"/>
         </w:rPr>
-        <w:t>wariant</w:t>
-      </w:r>
-      <w:proofErr w:type="spellEnd"/>
+        <w:br/>
+        <w:t xml:space="preserve">We don't need no education </w:t>
+      </w:r>
       <w:r>
         <w:rPr>
           <w:rFonts w:ascii="Courier New" w:hAnsi="Courier New" w:cs="Courier New"/>
           <w:lang w:val="en-US"/>
         </w:rPr>
-        <w:t xml:space="preserve"> 1</w:t>
+        <w:br/>
+        <w:t xml:space="preserve">We don't need no thought control </w:t>
       </w:r>
       <w:r>
         <w:rPr>
@@ -680,91 +512,29 @@
           <w:lang w:val="en-US"/>
         </w:rPr>
         <w:br/>
+        <w:t xml:space="preserve">No dark sarcasm in the classroom </w:t>
       </w:r>
       <w:r>
         <w:rPr>
           <w:rFonts w:ascii="Courier New" w:hAnsi="Courier New" w:cs="Courier New"/>
           <w:lang w:val="en-US"/>
         </w:rPr>
-        <w:t>file = open('C:/Users/Janusz/</w:t>
-      </w:r>
-      <w:proofErr w:type="spellStart"/>
+        <w:br/>
+        <w:t xml:space="preserve">Teacher, leave them kids alone </w:t>
+      </w:r>
       <w:r>
         <w:rPr>
           <w:rFonts w:ascii="Courier New" w:hAnsi="Courier New" w:cs="Courier New"/>
           <w:lang w:val="en-US"/>
         </w:rPr>
-        <w:t>NoEducation.txt','r</w:t>
-      </w:r>
-      <w:proofErr w:type="spellEnd"/>
-      <w:r>
-        <w:rPr>
-          <w:rFonts w:ascii="Courier New" w:hAnsi="Courier New" w:cs="Courier New"/>
-          <w:lang w:val="en-US"/>
-        </w:rPr>
-        <w:t>')</w:t>
-      </w:r>
-      <w:r>
-        <w:rPr>
-          <w:rFonts w:ascii="Courier New" w:hAnsi="Courier New" w:cs="Courier New"/>
-          <w:lang w:val="en-US"/>
-        </w:rPr>
         <w:br/>
-      </w:r>
-      <w:proofErr w:type="gramStart"/>
-      <w:r>
-        <w:rPr>
-          <w:rFonts w:ascii="Courier New" w:hAnsi="Courier New" w:cs="Courier New"/>
-          <w:lang w:val="en-US"/>
-        </w:rPr>
-        <w:t xml:space="preserve">print( </w:t>
-      </w:r>
-      <w:proofErr w:type="spellStart"/>
-      <w:r>
-        <w:rPr>
-          <w:rFonts w:ascii="Courier New" w:hAnsi="Courier New" w:cs="Courier New"/>
-          <w:lang w:val="en-US"/>
-        </w:rPr>
-        <w:t>file</w:t>
-      </w:r>
-      <w:proofErr w:type="gramEnd"/>
-      <w:r>
-        <w:rPr>
-          <w:rFonts w:ascii="Courier New" w:hAnsi="Courier New" w:cs="Courier New"/>
-          <w:lang w:val="en-US"/>
-        </w:rPr>
-        <w:t>.read</w:t>
-      </w:r>
-      <w:proofErr w:type="spellEnd"/>
-      <w:r>
-        <w:rPr>
-          <w:rFonts w:ascii="Courier New" w:hAnsi="Courier New" w:cs="Courier New"/>
-          <w:lang w:val="en-US"/>
-        </w:rPr>
-        <w:t>() )</w:t>
-      </w:r>
-      <w:r>
-        <w:rPr>
-          <w:rFonts w:ascii="Courier New" w:hAnsi="Courier New" w:cs="Courier New"/>
-          <w:lang w:val="en-US"/>
-        </w:rPr>
-        <w:br/>
-      </w:r>
-      <w:proofErr w:type="spellStart"/>
-      <w:r>
-        <w:rPr>
-          <w:rFonts w:ascii="Courier New" w:hAnsi="Courier New" w:cs="Courier New"/>
-          <w:lang w:val="en-US"/>
-        </w:rPr>
-        <w:t>file.close</w:t>
-      </w:r>
-      <w:proofErr w:type="spellEnd"/>
-      <w:r>
-        <w:rPr>
-          <w:rFonts w:ascii="Courier New" w:hAnsi="Courier New" w:cs="Courier New"/>
-          <w:lang w:val="en-US"/>
-        </w:rPr>
-        <w:t>()</w:t>
+        <w:t xml:space="preserve">Hey! </w:t>
+      </w:r>
+      <w:r>
+        <w:rPr>
+          <w:rFonts w:ascii="Courier New" w:hAnsi="Courier New" w:cs="Courier New"/>
+        </w:rPr>
+        <w:t>Teacher, leave them kids alone</w:t>
       </w:r>
     </w:p>
     <w:p>
@@ -775,126 +545,9 @@
           <w:numId w:val="0"/>
         </w:numPr>
         <w:ind w:left="924"/>
-        <w:rPr>
-          <w:rFonts w:ascii="Courier New" w:hAnsi="Courier New" w:cs="Courier New"/>
-          <w:lang w:val="en-US"/>
-        </w:rPr>
-      </w:pPr>
-      <w:r>
-        <w:rPr>
-          <w:rFonts w:ascii="Courier New" w:hAnsi="Courier New" w:cs="Courier New"/>
-          <w:lang w:val="en-US"/>
-        </w:rPr>
-        <w:t xml:space="preserve"># </w:t>
-      </w:r>
-      <w:proofErr w:type="spellStart"/>
-      <w:r>
-        <w:rPr>
-          <w:rFonts w:ascii="Courier New" w:hAnsi="Courier New" w:cs="Courier New"/>
-          <w:lang w:val="en-US"/>
-        </w:rPr>
-        <w:t>wariant</w:t>
-      </w:r>
-      <w:proofErr w:type="spellEnd"/>
-      <w:r>
-        <w:rPr>
-          <w:rFonts w:ascii="Courier New" w:hAnsi="Courier New" w:cs="Courier New"/>
-          <w:lang w:val="en-US"/>
-        </w:rPr>
-        <w:t xml:space="preserve"> 2</w:t>
-      </w:r>
-      <w:r>
-        <w:rPr>
-          <w:rFonts w:ascii="Courier New" w:hAnsi="Courier New" w:cs="Courier New"/>
-          <w:lang w:val="en-US"/>
-        </w:rPr>
-        <w:br/>
-      </w:r>
-      <w:r>
-        <w:rPr>
-          <w:rFonts w:ascii="Courier New" w:hAnsi="Courier New" w:cs="Courier New"/>
-          <w:lang w:val="en-US"/>
-        </w:rPr>
-        <w:t>with open('C:/Users/Janusz/</w:t>
-      </w:r>
-      <w:proofErr w:type="spellStart"/>
-      <w:r>
-        <w:rPr>
-          <w:rFonts w:ascii="Courier New" w:hAnsi="Courier New" w:cs="Courier New"/>
-          <w:lang w:val="en-US"/>
-        </w:rPr>
-        <w:t>NoEducation.txt','r</w:t>
-      </w:r>
-      <w:proofErr w:type="spellEnd"/>
-      <w:r>
-        <w:rPr>
-          <w:rFonts w:ascii="Courier New" w:hAnsi="Courier New" w:cs="Courier New"/>
-          <w:lang w:val="en-US"/>
-        </w:rPr>
-        <w:t>') as file:</w:t>
-      </w:r>
-      <w:r>
-        <w:rPr>
-          <w:rFonts w:ascii="Courier New" w:hAnsi="Courier New" w:cs="Courier New"/>
-          <w:lang w:val="en-US"/>
-        </w:rPr>
-        <w:br/>
-      </w:r>
-      <w:r>
-        <w:rPr>
-          <w:rFonts w:ascii="Courier New" w:hAnsi="Courier New" w:cs="Courier New"/>
-          <w:lang w:val="en-US"/>
-        </w:rPr>
-        <w:tab/>
-      </w:r>
-      <w:proofErr w:type="gramStart"/>
-      <w:r>
-        <w:rPr>
-          <w:rFonts w:ascii="Courier New" w:hAnsi="Courier New" w:cs="Courier New"/>
-          <w:lang w:val="en-US"/>
-        </w:rPr>
-        <w:t xml:space="preserve">print( </w:t>
-      </w:r>
-      <w:proofErr w:type="spellStart"/>
-      <w:r>
-        <w:rPr>
-          <w:rFonts w:ascii="Courier New" w:hAnsi="Courier New" w:cs="Courier New"/>
-          <w:lang w:val="en-US"/>
-        </w:rPr>
-        <w:t>file</w:t>
-      </w:r>
-      <w:proofErr w:type="gramEnd"/>
-      <w:r>
-        <w:rPr>
-          <w:rFonts w:ascii="Courier New" w:hAnsi="Courier New" w:cs="Courier New"/>
-          <w:lang w:val="en-US"/>
-        </w:rPr>
-        <w:t>.read</w:t>
-      </w:r>
-      <w:proofErr w:type="spellEnd"/>
-      <w:r>
-        <w:rPr>
-          <w:rFonts w:ascii="Courier New" w:hAnsi="Courier New" w:cs="Courier New"/>
-          <w:lang w:val="en-US"/>
-        </w:rPr>
-        <w:t>() )</w:t>
-      </w:r>
-    </w:p>
-    <w:p>
-      <w:pPr>
-        <w:pStyle w:val="Zadanie"/>
-      </w:pPr>
-      <w:r>
-        <w:t xml:space="preserve">Napisz program wyświetlający zawartość pliku tekstowego NoEducation.txt. Na początku każdej linii wyświetl </w:t>
-      </w:r>
-      <w:r>
-        <w:t>numer kolejnego wiersza</w:t>
-      </w:r>
-      <w:r>
-        <w:t>.</w:t>
-      </w:r>
-      <w:r>
-        <w:t xml:space="preserve"> Wykorzystaj poniższy fragment programu.</w:t>
+      </w:pPr>
+      <w:r>
+        <w:t>Następnie napisz program, który wyświetli utworzony plik tekstowy.</w:t>
       </w:r>
     </w:p>
     <w:p>
@@ -915,23 +568,21 @@
           <w:rFonts w:ascii="Courier New" w:hAnsi="Courier New" w:cs="Courier New"/>
           <w:lang w:val="en-US"/>
         </w:rPr>
-        <w:t>with open('C:/Users/Janusz/</w:t>
-      </w:r>
-      <w:proofErr w:type="spellStart"/>
+        <w:t># wariant 1</w:t>
+      </w:r>
       <w:r>
         <w:rPr>
           <w:rFonts w:ascii="Courier New" w:hAnsi="Courier New" w:cs="Courier New"/>
           <w:lang w:val="en-US"/>
         </w:rPr>
-        <w:t>NoEducation.txt','r</w:t>
-      </w:r>
-      <w:proofErr w:type="spellEnd"/>
+        <w:br/>
+      </w:r>
       <w:r>
         <w:rPr>
           <w:rFonts w:ascii="Courier New" w:hAnsi="Courier New" w:cs="Courier New"/>
           <w:lang w:val="en-US"/>
         </w:rPr>
-        <w:t>') as file:</w:t>
+        <w:t>file = open('C:/Users/Janusz/NoEducation.txt','r')</w:t>
       </w:r>
       <w:r>
         <w:rPr>
@@ -945,7 +596,7 @@
           <w:rFonts w:ascii="Courier New" w:hAnsi="Courier New" w:cs="Courier New"/>
           <w:lang w:val="en-US"/>
         </w:rPr>
-        <w:t xml:space="preserve">    for line in file:</w:t>
+        <w:t>print( file.read() )</w:t>
       </w:r>
       <w:r>
         <w:rPr>
@@ -959,122 +610,7 @@
           <w:rFonts w:ascii="Courier New" w:hAnsi="Courier New" w:cs="Courier New"/>
           <w:lang w:val="en-US"/>
         </w:rPr>
-        <w:t xml:space="preserve">        </w:t>
-      </w:r>
-      <w:proofErr w:type="gramStart"/>
-      <w:r>
-        <w:rPr>
-          <w:rFonts w:ascii="Courier New" w:hAnsi="Courier New" w:cs="Courier New"/>
-          <w:lang w:val="en-US"/>
-        </w:rPr>
-        <w:t>print(</w:t>
-      </w:r>
-      <w:proofErr w:type="gramEnd"/>
-      <w:r>
-        <w:rPr>
-          <w:rFonts w:ascii="Courier New" w:hAnsi="Courier New" w:cs="Courier New"/>
-          <w:lang w:val="en-US"/>
-        </w:rPr>
-        <w:t>line, end='')</w:t>
-      </w:r>
-    </w:p>
-    <w:p>
-      <w:pPr>
-        <w:pStyle w:val="Zadanie"/>
-      </w:pPr>
-      <w:r>
-        <w:t xml:space="preserve">Plik </w:t>
-      </w:r>
-      <w:r>
-        <w:t>numbers</w:t>
-      </w:r>
-      <w:r>
-        <w:t>.txt zawiera wykaz liczb naturalnych. Napisz program obliczający sumę tych liczb.</w:t>
-      </w:r>
-      <w:r>
-        <w:t xml:space="preserve"> </w:t>
-      </w:r>
-      <w:r>
-        <w:t>Wskazówka: odczytaj kolejny wiersz z pliku i dokonaj jego konwersji do wartości numerycznej.</w:t>
-      </w:r>
-      <w:r>
-        <w:t xml:space="preserve"> </w:t>
-      </w:r>
-      <w:r>
-        <w:t xml:space="preserve">Porównaj rezultat z wynikami </w:t>
-      </w:r>
-      <w:r>
-        <w:t xml:space="preserve">uzyskanymi przez </w:t>
-      </w:r>
-      <w:r>
-        <w:t>inn</w:t>
-      </w:r>
-      <w:r>
-        <w:t>ych studentów</w:t>
-      </w:r>
-      <w:r>
-        <w:t>.</w:t>
-      </w:r>
-    </w:p>
-    <w:p>
-      <w:pPr>
-        <w:pStyle w:val="Nagwek2"/>
-        <w:rPr>
-          <w:lang w:val="pl-PL"/>
-        </w:rPr>
-      </w:pPr>
-      <w:proofErr w:type="spellStart"/>
-      <w:r>
-        <w:rPr>
-          <w:lang w:val="pl-PL"/>
-        </w:rPr>
-        <w:t>Writing</w:t>
-      </w:r>
-      <w:proofErr w:type="spellEnd"/>
-      <w:r>
-        <w:rPr>
-          <w:lang w:val="pl-PL"/>
-        </w:rPr>
-        <w:t xml:space="preserve"> to file</w:t>
-      </w:r>
-    </w:p>
-    <w:p>
-      <w:pPr>
-        <w:pStyle w:val="Zadanie"/>
-      </w:pPr>
-      <w:r>
-        <w:t xml:space="preserve">Napisz program, który utworzy plik </w:t>
-      </w:r>
-      <w:r>
-        <w:t>PersonalData</w:t>
-      </w:r>
-      <w:r>
-        <w:t>.txt. Zapisz do pliku swoje imię i nazwisko</w:t>
-      </w:r>
-      <w:r>
-        <w:t xml:space="preserve">, nazwę uczelni oraz kierunek studiów (w trzech oddzielnych liniach). </w:t>
-      </w:r>
-      <w:r>
-        <w:t>Sprawdź w dowolnym edytorze znakowym, czy plik zawiera właściwe dane.</w:t>
-      </w:r>
-      <w:r>
-        <w:t xml:space="preserve"> Wskazówka: otwórz plik w trybie do zapisu</w:t>
-      </w:r>
-      <w:r>
-        <w:t xml:space="preserve"> i wykorzystaj metodę </w:t>
-      </w:r>
-      <w:proofErr w:type="spellStart"/>
-      <w:proofErr w:type="gramStart"/>
-      <w:r>
-        <w:t>write</w:t>
-      </w:r>
-      <w:proofErr w:type="spellEnd"/>
-      <w:r>
-        <w:t>(</w:t>
-      </w:r>
-      <w:proofErr w:type="gramEnd"/>
-      <w:r>
-        <w:t>).</w:t>
+        <w:t>file.close()</w:t>
       </w:r>
     </w:p>
     <w:p>
@@ -1095,6 +631,185 @@
           <w:rFonts w:ascii="Courier New" w:hAnsi="Courier New" w:cs="Courier New"/>
           <w:lang w:val="en-US"/>
         </w:rPr>
+        <w:t># wariant 2</w:t>
+      </w:r>
+      <w:r>
+        <w:rPr>
+          <w:rFonts w:ascii="Courier New" w:hAnsi="Courier New" w:cs="Courier New"/>
+          <w:lang w:val="en-US"/>
+        </w:rPr>
+        <w:br/>
+      </w:r>
+      <w:r>
+        <w:rPr>
+          <w:rFonts w:ascii="Courier New" w:hAnsi="Courier New" w:cs="Courier New"/>
+          <w:lang w:val="en-US"/>
+        </w:rPr>
+        <w:t>with open('C:/Users/Janusz/NoEducation.txt','r') as file:</w:t>
+      </w:r>
+      <w:r>
+        <w:rPr>
+          <w:rFonts w:ascii="Courier New" w:hAnsi="Courier New" w:cs="Courier New"/>
+          <w:lang w:val="en-US"/>
+        </w:rPr>
+        <w:br/>
+      </w:r>
+      <w:r>
+        <w:rPr>
+          <w:rFonts w:ascii="Courier New" w:hAnsi="Courier New" w:cs="Courier New"/>
+          <w:lang w:val="en-US"/>
+        </w:rPr>
+        <w:tab/>
+        <w:t>print( file.read() )</w:t>
+      </w:r>
+    </w:p>
+    <w:p>
+      <w:pPr>
+        <w:pStyle w:val="Zadanie"/>
+      </w:pPr>
+      <w:r>
+        <w:t xml:space="preserve">Napisz program wyświetlający zawartość pliku tekstowego NoEducation.txt. Na początku każdej linii wyświetl </w:t>
+      </w:r>
+      <w:r>
+        <w:t>numer kolejnego wiersza</w:t>
+      </w:r>
+      <w:r>
+        <w:t>.</w:t>
+      </w:r>
+      <w:r>
+        <w:t xml:space="preserve"> Wykorzystaj poniższy fragment programu.</w:t>
+      </w:r>
+    </w:p>
+    <w:p>
+      <w:pPr>
+        <w:pStyle w:val="Zadanie"/>
+        <w:numPr>
+          <w:ilvl w:val="0"/>
+          <w:numId w:val="0"/>
+        </w:numPr>
+        <w:ind w:left="924"/>
+        <w:rPr>
+          <w:rFonts w:ascii="Courier New" w:hAnsi="Courier New" w:cs="Courier New"/>
+          <w:lang w:val="en-US"/>
+        </w:rPr>
+      </w:pPr>
+      <w:r>
+        <w:rPr>
+          <w:rFonts w:ascii="Courier New" w:hAnsi="Courier New" w:cs="Courier New"/>
+          <w:lang w:val="en-US"/>
+        </w:rPr>
+        <w:t>with open('C:/Users/Janusz/NoEducation.txt','r') as file:</w:t>
+      </w:r>
+      <w:r>
+        <w:rPr>
+          <w:rFonts w:ascii="Courier New" w:hAnsi="Courier New" w:cs="Courier New"/>
+          <w:lang w:val="en-US"/>
+        </w:rPr>
+        <w:br/>
+        <w:t xml:space="preserve">    for line in file:</w:t>
+      </w:r>
+      <w:r>
+        <w:rPr>
+          <w:rFonts w:ascii="Courier New" w:hAnsi="Courier New" w:cs="Courier New"/>
+          <w:lang w:val="en-US"/>
+        </w:rPr>
+        <w:br/>
+        <w:t xml:space="preserve">        print(line, end='')</w:t>
+      </w:r>
+    </w:p>
+    <w:p>
+      <w:pPr>
+        <w:pStyle w:val="Zadanie"/>
+      </w:pPr>
+      <w:r>
+        <w:t xml:space="preserve">Plik </w:t>
+      </w:r>
+      <w:r>
+        <w:t>numbers</w:t>
+      </w:r>
+      <w:r>
+        <w:t>.txt zawiera wykaz liczb naturalnych. Napisz program obliczający sumę tych liczb.</w:t>
+      </w:r>
+      <w:r>
+        <w:t xml:space="preserve"> </w:t>
+      </w:r>
+      <w:r>
+        <w:t>Wskazówka: odczytaj kolejny wiersz z pliku i dokonaj jego konwersji do wartości numerycznej.</w:t>
+      </w:r>
+      <w:r>
+        <w:t xml:space="preserve"> Porównaj rezultat z wynikami </w:t>
+      </w:r>
+      <w:r>
+        <w:t xml:space="preserve">uzyskanymi przez </w:t>
+      </w:r>
+      <w:r>
+        <w:t>inn</w:t>
+      </w:r>
+      <w:r>
+        <w:t>ych studentów</w:t>
+      </w:r>
+      <w:r>
+        <w:t>.</w:t>
+      </w:r>
+    </w:p>
+    <w:p>
+      <w:pPr>
+        <w:pStyle w:val="Nagwek2"/>
+        <w:rPr>
+          <w:lang w:val="pl-PL"/>
+        </w:rPr>
+      </w:pPr>
+      <w:r>
+        <w:rPr>
+          <w:lang w:val="pl-PL"/>
+        </w:rPr>
+        <w:t>Writing to file</w:t>
+      </w:r>
+    </w:p>
+    <w:p>
+      <w:pPr>
+        <w:pStyle w:val="Zadanie"/>
+      </w:pPr>
+      <w:r>
+        <w:t xml:space="preserve">Napisz program, który utworzy plik </w:t>
+      </w:r>
+      <w:r>
+        <w:t>PersonalData</w:t>
+      </w:r>
+      <w:r>
+        <w:t>.txt. Zapisz do pliku swoje imię i nazwisko</w:t>
+      </w:r>
+      <w:r>
+        <w:t xml:space="preserve">, nazwę uczelni oraz kierunek studiów (w trzech oddzielnych liniach). </w:t>
+      </w:r>
+      <w:r>
+        <w:t>Sprawdź w dowolnym edytorze znakowym, czy plik zawiera właściwe dane.</w:t>
+      </w:r>
+      <w:r>
+        <w:t xml:space="preserve"> Wskazówka: otwórz plik w trybie do zapisu</w:t>
+      </w:r>
+      <w:r>
+        <w:t xml:space="preserve"> i wykorzystaj metodę write().</w:t>
+      </w:r>
+    </w:p>
+    <w:p>
+      <w:pPr>
+        <w:pStyle w:val="Zadanie"/>
+        <w:numPr>
+          <w:ilvl w:val="0"/>
+          <w:numId w:val="0"/>
+        </w:numPr>
+        <w:ind w:left="924"/>
+        <w:rPr>
+          <w:rFonts w:ascii="Courier New" w:hAnsi="Courier New" w:cs="Courier New"/>
+          <w:lang w:val="en-US"/>
+        </w:rPr>
+      </w:pPr>
+      <w:r>
+        <w:rPr>
+          <w:rFonts w:ascii="Courier New" w:hAnsi="Courier New" w:cs="Courier New"/>
+          <w:lang w:val="en-US"/>
+        </w:rPr>
         <w:t>with open('</w:t>
       </w:r>
       <w:r>
@@ -1109,15 +824,15 @@
           <w:rFonts w:ascii="Courier New" w:hAnsi="Courier New" w:cs="Courier New"/>
           <w:lang w:val="en-US"/>
         </w:rPr>
-        <w:t>.t</w:t>
-      </w:r>
-      <w:proofErr w:type="spellStart"/>
+        <w:t>.txt','w') as file:</w:t>
+      </w:r>
       <w:r>
         <w:rPr>
           <w:rFonts w:ascii="Courier New" w:hAnsi="Courier New" w:cs="Courier New"/>
           <w:lang w:val="en-US"/>
         </w:rPr>
-        <w:t>xt','w') as file:</w:t>
+        <w:br/>
+        <w:t xml:space="preserve">    file.write('Jan Nowak\n')</w:t>
       </w:r>
       <w:r>
         <w:rPr>
@@ -1131,24 +846,8 @@
           <w:rFonts w:ascii="Courier New" w:hAnsi="Courier New" w:cs="Courier New"/>
           <w:lang w:val="en-US"/>
         </w:rPr>
-        <w:t xml:space="preserve">    </w:t>
-      </w:r>
-      <w:proofErr w:type="gramStart"/>
-      <w:r>
-        <w:rPr>
-          <w:rFonts w:ascii="Courier New" w:hAnsi="Courier New" w:cs="Courier New"/>
-          <w:lang w:val="en-US"/>
-        </w:rPr>
-        <w:t>file.write</w:t>
-      </w:r>
-      <w:proofErr w:type="spellEnd"/>
-      <w:proofErr w:type="gramEnd"/>
-      <w:r>
-        <w:rPr>
-          <w:rFonts w:ascii="Courier New" w:hAnsi="Courier New" w:cs="Courier New"/>
-          <w:lang w:val="en-US"/>
-        </w:rPr>
-        <w:t>('Jan Nowak\n')</w:t>
+        <w:lastRenderedPageBreak/>
+        <w:t xml:space="preserve">    …</w:t>
       </w:r>
       <w:r>
         <w:rPr>
@@ -1158,14 +857,6 @@
         <w:br/>
         <w:t xml:space="preserve">    …</w:t>
       </w:r>
-      <w:r>
-        <w:rPr>
-          <w:rFonts w:ascii="Courier New" w:hAnsi="Courier New" w:cs="Courier New"/>
-          <w:lang w:val="en-US"/>
-        </w:rPr>
-        <w:br/>
-        <w:t xml:space="preserve">    …</w:t>
-      </w:r>
     </w:p>
     <w:p>
       <w:pPr>
@@ -1212,7 +903,6 @@
         <w:pStyle w:val="Nagwek2"/>
       </w:pPr>
       <w:r>
-        <w:lastRenderedPageBreak/>
         <w:t>Regular expressions</w:t>
       </w:r>
     </w:p>
@@ -1248,35 +938,23 @@
       <w:pPr>
         <w:pStyle w:val="Polecenie"/>
       </w:pPr>
-      <w:proofErr w:type="spellStart"/>
       <w:r>
         <w:t>w</w:t>
       </w:r>
       <w:r>
-        <w:t>szystkie</w:t>
-      </w:r>
-      <w:proofErr w:type="spellEnd"/>
-      <w:r>
-        <w:t xml:space="preserve"> </w:t>
-      </w:r>
-      <w:proofErr w:type="spellStart"/>
-      <w:r>
-        <w:t>znaki</w:t>
-      </w:r>
-      <w:proofErr w:type="spellEnd"/>
+        <w:t>szystkie znaki</w:t>
+      </w:r>
     </w:p>
     <w:p>
       <w:pPr>
         <w:pStyle w:val="Polecenie"/>
       </w:pPr>
-      <w:proofErr w:type="spellStart"/>
       <w:r>
         <w:t>słow</w:t>
       </w:r>
       <w:r>
         <w:t>a</w:t>
       </w:r>
-      <w:proofErr w:type="spellEnd"/>
       <w:r>
         <w:t xml:space="preserve"> ‘Poland’</w:t>
       </w:r>
@@ -1305,173 +983,81 @@
       <w:pPr>
         <w:pStyle w:val="Polecenie"/>
       </w:pPr>
-      <w:proofErr w:type="spellStart"/>
       <w:r>
         <w:t>litery</w:t>
       </w:r>
-      <w:proofErr w:type="spellEnd"/>
     </w:p>
     <w:p>
       <w:pPr>
         <w:pStyle w:val="Polecenie"/>
       </w:pPr>
-      <w:proofErr w:type="spellStart"/>
-      <w:r>
-        <w:t>wielkie</w:t>
-      </w:r>
-      <w:proofErr w:type="spellEnd"/>
-      <w:r>
-        <w:t xml:space="preserve"> </w:t>
-      </w:r>
-      <w:proofErr w:type="spellStart"/>
-      <w:r>
-        <w:t>litery</w:t>
-      </w:r>
-      <w:proofErr w:type="spellEnd"/>
+      <w:r>
+        <w:t>wielkie litery</w:t>
+      </w:r>
     </w:p>
     <w:p>
       <w:pPr>
         <w:pStyle w:val="Polecenie"/>
       </w:pPr>
-      <w:proofErr w:type="spellStart"/>
       <w:r>
         <w:t>cyfry</w:t>
       </w:r>
-      <w:proofErr w:type="spellEnd"/>
     </w:p>
     <w:p>
       <w:pPr>
         <w:pStyle w:val="Polecenie"/>
       </w:pPr>
-      <w:proofErr w:type="spellStart"/>
-      <w:r>
-        <w:t>wszystkie</w:t>
-      </w:r>
-      <w:proofErr w:type="spellEnd"/>
-      <w:r>
-        <w:t xml:space="preserve"> </w:t>
-      </w:r>
-      <w:proofErr w:type="spellStart"/>
-      <w:r>
-        <w:t>znaki</w:t>
-      </w:r>
-      <w:proofErr w:type="spellEnd"/>
-      <w:r>
-        <w:t xml:space="preserve"> </w:t>
-      </w:r>
-      <w:proofErr w:type="spellStart"/>
-      <w:r>
-        <w:t>oprócz</w:t>
-      </w:r>
-      <w:proofErr w:type="spellEnd"/>
-      <w:r>
-        <w:t xml:space="preserve"> </w:t>
-      </w:r>
-      <w:proofErr w:type="spellStart"/>
-      <w:r>
-        <w:t>cyfr</w:t>
-      </w:r>
-      <w:proofErr w:type="spellEnd"/>
+      <w:r>
+        <w:t>wszystkie znaki oprócz cyfr</w:t>
+      </w:r>
     </w:p>
     <w:p>
       <w:pPr>
         <w:pStyle w:val="Polecenie"/>
       </w:pPr>
-      <w:proofErr w:type="spellStart"/>
       <w:r>
         <w:t>odstępy</w:t>
       </w:r>
-      <w:proofErr w:type="spellEnd"/>
     </w:p>
     <w:p>
       <w:pPr>
         <w:pStyle w:val="Polecenie"/>
       </w:pPr>
-      <w:proofErr w:type="spellStart"/>
       <w:r>
         <w:t>samogłoski</w:t>
       </w:r>
-      <w:proofErr w:type="spellEnd"/>
     </w:p>
     <w:p>
       <w:pPr>
         <w:pStyle w:val="Polecenie"/>
       </w:pPr>
-      <w:proofErr w:type="spellStart"/>
-      <w:r>
-        <w:t>liczby</w:t>
-      </w:r>
-      <w:proofErr w:type="spellEnd"/>
-      <w:r>
-        <w:t xml:space="preserve"> </w:t>
-      </w:r>
-      <w:proofErr w:type="spellStart"/>
-      <w:r>
-        <w:t>reprezentujące</w:t>
-      </w:r>
-      <w:proofErr w:type="spellEnd"/>
-      <w:r>
-        <w:t xml:space="preserve"> </w:t>
-      </w:r>
-      <w:proofErr w:type="spellStart"/>
-      <w:r>
-        <w:t>rok</w:t>
-      </w:r>
-      <w:proofErr w:type="spellEnd"/>
+      <w:r>
+        <w:t>liczby reprezentujące rok</w:t>
+      </w:r>
     </w:p>
     <w:p>
       <w:pPr>
         <w:pStyle w:val="Polecenie"/>
       </w:pPr>
-      <w:proofErr w:type="spellStart"/>
-      <w:r>
-        <w:t>liczby</w:t>
-      </w:r>
-      <w:proofErr w:type="spellEnd"/>
-      <w:r>
-        <w:t xml:space="preserve"> </w:t>
-      </w:r>
-      <w:proofErr w:type="spellStart"/>
-      <w:r>
-        <w:t>wyrażone</w:t>
-      </w:r>
-      <w:proofErr w:type="spellEnd"/>
-      <w:r>
-        <w:t xml:space="preserve"> </w:t>
-      </w:r>
-      <w:proofErr w:type="spellStart"/>
-      <w:r>
-        <w:t>procentowo</w:t>
-      </w:r>
-      <w:proofErr w:type="spellEnd"/>
+      <w:r>
+        <w:t>liczby wyrażone procentowo</w:t>
+      </w:r>
     </w:p>
     <w:p>
       <w:pPr>
         <w:pStyle w:val="Polecenie"/>
       </w:pPr>
-      <w:proofErr w:type="spellStart"/>
-      <w:r>
-        <w:t>znaki</w:t>
-      </w:r>
-      <w:proofErr w:type="spellEnd"/>
-      <w:r>
-        <w:t xml:space="preserve"> </w:t>
-      </w:r>
-      <w:proofErr w:type="spellStart"/>
-      <w:r>
-        <w:t>interpunkcyjne</w:t>
-      </w:r>
-      <w:proofErr w:type="spellEnd"/>
+      <w:r>
+        <w:t>znaki interpunkcyjne</w:t>
+      </w:r>
     </w:p>
     <w:p>
       <w:pPr>
         <w:pStyle w:val="Polecenie"/>
       </w:pPr>
-      <w:proofErr w:type="spellStart"/>
       <w:r>
         <w:t>słowa</w:t>
       </w:r>
-      <w:proofErr w:type="spellEnd"/>
     </w:p>
     <w:p>
       <w:pPr>
@@ -1754,61 +1340,43 @@
         <w:t>y</w:t>
       </w:r>
       <w:r>
-        <w:t xml:space="preserve"> </w:t>
-      </w:r>
-      <w:proofErr w:type="spellStart"/>
-      <w:r>
-        <w:t>przedmiot</w:t>
+        <w:t xml:space="preserve"> przedmiot</w:t>
       </w:r>
       <w:r>
         <w:t>ów</w:t>
       </w:r>
-      <w:proofErr w:type="spellEnd"/>
     </w:p>
     <w:p>
       <w:pPr>
         <w:pStyle w:val="Polecenie"/>
       </w:pPr>
-      <w:proofErr w:type="spellStart"/>
       <w:r>
         <w:t>Nazw</w:t>
       </w:r>
       <w:r>
         <w:t>y</w:t>
       </w:r>
-      <w:proofErr w:type="spellEnd"/>
-      <w:r>
-        <w:t xml:space="preserve"> </w:t>
-      </w:r>
-      <w:proofErr w:type="spellStart"/>
-      <w:r>
-        <w:t>przedmiot</w:t>
+      <w:r>
+        <w:t xml:space="preserve"> przedmiot</w:t>
       </w:r>
       <w:r>
         <w:t>ów</w:t>
       </w:r>
-      <w:proofErr w:type="spellEnd"/>
     </w:p>
     <w:p>
       <w:pPr>
         <w:pStyle w:val="Polecenie"/>
       </w:pPr>
-      <w:proofErr w:type="spellStart"/>
-      <w:r>
+      <w:r>
+        <w:lastRenderedPageBreak/>
         <w:t>Liczb</w:t>
       </w:r>
       <w:r>
         <w:t>y</w:t>
       </w:r>
-      <w:proofErr w:type="spellEnd"/>
-      <w:r>
-        <w:t xml:space="preserve"> </w:t>
-      </w:r>
-      <w:proofErr w:type="spellStart"/>
-      <w:r>
-        <w:t>uczestników</w:t>
-      </w:r>
-      <w:proofErr w:type="spellEnd"/>
+      <w:r>
+        <w:t xml:space="preserve"> uczestników</w:t>
+      </w:r>
     </w:p>
     <w:p>
       <w:pPr>
@@ -1834,44 +1402,8 @@
         <w:rPr>
           <w:rFonts w:ascii="Courier New" w:hAnsi="Courier New" w:cs="Courier New"/>
         </w:rPr>
-        <w:t xml:space="preserve">'wtorek - </w:t>
-      </w:r>
-      <w:proofErr w:type="spellStart"/>
-      <w:r>
-        <w:rPr>
-          <w:rFonts w:ascii="Courier New" w:hAnsi="Courier New" w:cs="Courier New"/>
-        </w:rPr>
-        <w:t>23C</w:t>
-      </w:r>
-      <w:proofErr w:type="spellEnd"/>
-      <w:r>
-        <w:rPr>
-          <w:rFonts w:ascii="Courier New" w:hAnsi="Courier New" w:cs="Courier New"/>
-        </w:rPr>
-        <w:t xml:space="preserve">, środa - </w:t>
-      </w:r>
-      <w:proofErr w:type="spellStart"/>
-      <w:r>
-        <w:rPr>
-          <w:rFonts w:ascii="Courier New" w:hAnsi="Courier New" w:cs="Courier New"/>
-        </w:rPr>
-        <w:t>21C</w:t>
-      </w:r>
-      <w:proofErr w:type="spellEnd"/>
-      <w:r>
-        <w:rPr>
-          <w:rFonts w:ascii="Courier New" w:hAnsi="Courier New" w:cs="Courier New"/>
-        </w:rPr>
-        <w:t xml:space="preserve">, czwartek </w:t>
-      </w:r>
-      <w:proofErr w:type="spellStart"/>
-      <w:r>
-        <w:rPr>
-          <w:rFonts w:ascii="Courier New" w:hAnsi="Courier New" w:cs="Courier New"/>
-        </w:rPr>
-        <w:t>25C</w:t>
-      </w:r>
-      <w:proofErr w:type="spellEnd"/>
+        <w:t>'wtorek - 23C, środa - 21C, czwartek 25C</w:t>
+      </w:r>
       <w:r>
         <w:t xml:space="preserve"> </w:t>
       </w:r>
@@ -1911,7 +1443,6 @@
         <w:rPr>
           <w:rFonts w:ascii="Courier New" w:hAnsi="Courier New" w:cs="Courier New"/>
         </w:rPr>
-        <w:lastRenderedPageBreak/>
         <w:t>import re</w:t>
       </w:r>
       <w:r>
@@ -1925,93 +1456,20 @@
           <w:rFonts w:ascii="Courier New" w:hAnsi="Courier New" w:cs="Courier New"/>
         </w:rPr>
         <w:br/>
-      </w:r>
-      <w:r>
-        <w:rPr>
-          <w:rFonts w:ascii="Courier New" w:hAnsi="Courier New" w:cs="Courier New"/>
-        </w:rPr>
-        <w:t xml:space="preserve">komunikat = 'wtorek - </w:t>
-      </w:r>
-      <w:proofErr w:type="spellStart"/>
-      <w:r>
-        <w:rPr>
-          <w:rFonts w:ascii="Courier New" w:hAnsi="Courier New" w:cs="Courier New"/>
-        </w:rPr>
-        <w:t>23C</w:t>
-      </w:r>
-      <w:proofErr w:type="spellEnd"/>
-      <w:r>
-        <w:rPr>
-          <w:rFonts w:ascii="Courier New" w:hAnsi="Courier New" w:cs="Courier New"/>
-        </w:rPr>
-        <w:t xml:space="preserve">, środa - </w:t>
-      </w:r>
-      <w:proofErr w:type="spellStart"/>
-      <w:r>
-        <w:rPr>
-          <w:rFonts w:ascii="Courier New" w:hAnsi="Courier New" w:cs="Courier New"/>
-        </w:rPr>
-        <w:t>17C</w:t>
-      </w:r>
-      <w:proofErr w:type="spellEnd"/>
-      <w:r>
-        <w:rPr>
-          <w:rFonts w:ascii="Courier New" w:hAnsi="Courier New" w:cs="Courier New"/>
-        </w:rPr>
-        <w:t xml:space="preserve">, czwartek </w:t>
-      </w:r>
-      <w:proofErr w:type="spellStart"/>
-      <w:r>
-        <w:rPr>
-          <w:rFonts w:ascii="Courier New" w:hAnsi="Courier New" w:cs="Courier New"/>
-        </w:rPr>
-        <w:t>25C</w:t>
-      </w:r>
-      <w:proofErr w:type="spellEnd"/>
-      <w:r>
-        <w:rPr>
-          <w:rFonts w:ascii="Courier New" w:hAnsi="Courier New" w:cs="Courier New"/>
-        </w:rPr>
-        <w:t>'</w:t>
+        <w:t>komunikat = 'wtorek - 23C, środa - 17C, czwartek 25C'</w:t>
       </w:r>
       <w:r>
         <w:rPr>
           <w:rFonts w:ascii="Courier New" w:hAnsi="Courier New" w:cs="Courier New"/>
         </w:rPr>
         <w:br/>
-      </w:r>
-      <w:r>
-        <w:rPr>
-          <w:rFonts w:ascii="Courier New" w:hAnsi="Courier New" w:cs="Courier New"/>
-        </w:rPr>
-        <w:t xml:space="preserve">cyfry = </w:t>
-      </w:r>
-      <w:proofErr w:type="spellStart"/>
-      <w:proofErr w:type="gramStart"/>
-      <w:r>
-        <w:rPr>
-          <w:rFonts w:ascii="Courier New" w:hAnsi="Courier New" w:cs="Courier New"/>
-        </w:rPr>
-        <w:t>re.findall</w:t>
-      </w:r>
-      <w:proofErr w:type="spellEnd"/>
-      <w:proofErr w:type="gramEnd"/>
-      <w:r>
-        <w:rPr>
-          <w:rFonts w:ascii="Courier New" w:hAnsi="Courier New" w:cs="Courier New"/>
-        </w:rPr>
-        <w:t>('\d{2}',komunikat)</w:t>
+        <w:t>cyfry = re.findall('\d{2}',komunikat)</w:t>
       </w:r>
       <w:r>
         <w:rPr>
           <w:rFonts w:ascii="Courier New" w:hAnsi="Courier New" w:cs="Courier New"/>
         </w:rPr>
         <w:br/>
-      </w:r>
-      <w:r>
-        <w:rPr>
-          <w:rFonts w:ascii="Courier New" w:hAnsi="Courier New" w:cs="Courier New"/>
-        </w:rPr>
         <w:t># uzupełnij program</w:t>
       </w:r>
       <w:r>
@@ -2019,11 +1477,6 @@
           <w:rFonts w:ascii="Courier New" w:hAnsi="Courier New" w:cs="Courier New"/>
         </w:rPr>
         <w:br/>
-      </w:r>
-      <w:r>
-        <w:rPr>
-          <w:rFonts w:ascii="Courier New" w:hAnsi="Courier New" w:cs="Courier New"/>
-        </w:rPr>
         <w:t># ...</w:t>
       </w:r>
     </w:p>
@@ -2069,20 +1522,7 @@
         <w:t>Wykorzystaj wyrażenia regularne oraz m</w:t>
       </w:r>
       <w:r>
-        <w:t xml:space="preserve">etodę </w:t>
-      </w:r>
-      <w:proofErr w:type="spellStart"/>
-      <w:proofErr w:type="gramStart"/>
-      <w:r>
-        <w:t>findall</w:t>
-      </w:r>
-      <w:proofErr w:type="spellEnd"/>
-      <w:r>
-        <w:t>(</w:t>
-      </w:r>
-      <w:proofErr w:type="gramEnd"/>
-      <w:r>
-        <w:t>).</w:t>
+        <w:t>etodę findall().</w:t>
       </w:r>
     </w:p>
     <w:p>
@@ -2104,20 +1544,7 @@
         <w:t>Plik numbers.txt zawiera wykaz liczb naturalnych. Napisz program wyświetlający te liczby jako ciąg rosnący. Wskazówka: dodaj odczytane liczby z pliku do tablicy</w:t>
       </w:r>
       <w:r>
-        <w:t xml:space="preserve"> (wykorzystaj metodę </w:t>
-      </w:r>
-      <w:proofErr w:type="spellStart"/>
-      <w:proofErr w:type="gramStart"/>
-      <w:r>
-        <w:t>append</w:t>
-      </w:r>
-      <w:proofErr w:type="spellEnd"/>
-      <w:r>
-        <w:t>(</w:t>
-      </w:r>
-      <w:proofErr w:type="gramEnd"/>
-      <w:r>
-        <w:t>) )</w:t>
+        <w:t xml:space="preserve"> (wykorzystaj metodę append() )</w:t>
       </w:r>
       <w:r>
         <w:t>, a następnie uporządkuj tablicę rosnąco wykorzystując metodę sort(). Wyświetl uporządkowaną tablicę liczb rozdzielając je znakiem odstępu.</w:t>
@@ -2150,20 +1577,7 @@
         <w:t>numbersinrows</w:t>
       </w:r>
       <w:r>
-        <w:t xml:space="preserve">.txt zawiera wykaz liczb naturalnych (kilka w każdym wierszu). Napisz program obliczający, ile liczb znajduje się w pliku oraz jaka jest ich suma. Wskazówka: wykorzystaj metodę </w:t>
-      </w:r>
-      <w:proofErr w:type="spellStart"/>
-      <w:proofErr w:type="gramStart"/>
-      <w:r>
-        <w:t>split</w:t>
-      </w:r>
-      <w:proofErr w:type="spellEnd"/>
-      <w:r>
-        <w:t>(</w:t>
-      </w:r>
-      <w:proofErr w:type="gramEnd"/>
-      <w:r>
-        <w:t>), aby wyodrębnić liczby w każdym wierszu. Porównaj rezultat z wynikami uzyskanymi przez innych studentów.</w:t>
+        <w:t>.txt zawiera wykaz liczb naturalnych (kilka w każdym wierszu). Napisz program obliczający, ile liczb znajduje się w pliku oraz jaka jest ich suma. Wskazówka: wykorzystaj metodę split(), aby wyodrębnić liczby w każdym wierszu. Porównaj rezultat z wynikami uzyskanymi przez innych studentów.</w:t>
       </w:r>
     </w:p>
     <w:p>
@@ -2198,28 +1612,12 @@
           <w:rFonts w:ascii="Courier New" w:hAnsi="Courier New" w:cs="Courier New"/>
         </w:rPr>
       </w:pPr>
-      <w:proofErr w:type="spellStart"/>
-      <w:r>
-        <w:rPr>
-          <w:rFonts w:ascii="Courier New" w:hAnsi="Courier New" w:cs="Courier New"/>
-        </w:rPr>
-        <w:t>first_</w:t>
-      </w:r>
-      <w:proofErr w:type="gramStart"/>
-      <w:r>
-        <w:rPr>
-          <w:rFonts w:ascii="Courier New" w:hAnsi="Courier New" w:cs="Courier New"/>
-        </w:rPr>
-        <w:t>name,last</w:t>
-      </w:r>
-      <w:proofErr w:type="gramEnd"/>
-      <w:r>
-        <w:rPr>
-          <w:rFonts w:ascii="Courier New" w:hAnsi="Courier New" w:cs="Courier New"/>
-        </w:rPr>
-        <w:t>_name,age,gender,email</w:t>
-      </w:r>
-      <w:proofErr w:type="spellEnd"/>
+      <w:r>
+        <w:rPr>
+          <w:rFonts w:ascii="Courier New" w:hAnsi="Courier New" w:cs="Courier New"/>
+        </w:rPr>
+        <w:t>first_name,last_name,age,gender,email</w:t>
+      </w:r>
       <w:r>
         <w:rPr>
           <w:rFonts w:ascii="Courier New" w:hAnsi="Courier New" w:cs="Courier New"/>
@@ -2232,6 +1630,12 @@
           <w:rFonts w:ascii="Courier New" w:hAnsi="Courier New" w:cs="Courier New"/>
         </w:rPr>
         <w:br/>
+      </w:r>
+      <w:r>
+        <w:rPr>
+          <w:rFonts w:ascii="Courier New" w:hAnsi="Courier New" w:cs="Courier New"/>
+        </w:rPr>
+        <w:lastRenderedPageBreak/>
         <w:t>Elena,Rechert,27,Female,erechert1@ucoz.com</w:t>
       </w:r>
       <w:r>
@@ -2287,88 +1691,23 @@
           <w:rFonts w:ascii="Courier New" w:hAnsi="Courier New" w:cs="Courier New"/>
           <w:lang w:val="en-US"/>
         </w:rPr>
-        <w:t xml:space="preserve">Elena   </w:t>
-      </w:r>
-      <w:proofErr w:type="spellStart"/>
-      <w:proofErr w:type="gramStart"/>
+        <w:t>Elena   Rechert  erechert1@ucoz.com</w:t>
+      </w:r>
       <w:r>
         <w:rPr>
           <w:rFonts w:ascii="Courier New" w:hAnsi="Courier New" w:cs="Courier New"/>
           <w:lang w:val="en-US"/>
         </w:rPr>
-        <w:t>Rechert</w:t>
-      </w:r>
-      <w:proofErr w:type="spellEnd"/>
+        <w:br/>
+        <w:t>Bibbye  Norree   bnorree2@reddit.com</w:t>
+      </w:r>
       <w:r>
         <w:rPr>
           <w:rFonts w:ascii="Courier New" w:hAnsi="Courier New" w:cs="Courier New"/>
           <w:lang w:val="en-US"/>
         </w:rPr>
-        <w:t xml:space="preserve">  erechert1@ucoz.com</w:t>
-      </w:r>
-      <w:proofErr w:type="gramEnd"/>
-      <w:r>
-        <w:rPr>
-          <w:rFonts w:ascii="Courier New" w:hAnsi="Courier New" w:cs="Courier New"/>
-          <w:lang w:val="en-US"/>
-        </w:rPr>
         <w:br/>
-      </w:r>
-      <w:proofErr w:type="spellStart"/>
-      <w:r>
-        <w:rPr>
-          <w:rFonts w:ascii="Courier New" w:hAnsi="Courier New" w:cs="Courier New"/>
-          <w:lang w:val="en-US"/>
-        </w:rPr>
-        <w:t>Bibbye</w:t>
-      </w:r>
-      <w:proofErr w:type="spellEnd"/>
-      <w:r>
-        <w:rPr>
-          <w:rFonts w:ascii="Courier New" w:hAnsi="Courier New" w:cs="Courier New"/>
-          <w:lang w:val="en-US"/>
-        </w:rPr>
-        <w:t xml:space="preserve">  </w:t>
-      </w:r>
-      <w:proofErr w:type="spellStart"/>
-      <w:r>
-        <w:rPr>
-          <w:rFonts w:ascii="Courier New" w:hAnsi="Courier New" w:cs="Courier New"/>
-          <w:lang w:val="en-US"/>
-        </w:rPr>
-        <w:t>Norree</w:t>
-      </w:r>
-      <w:proofErr w:type="spellEnd"/>
-      <w:r>
-        <w:rPr>
-          <w:rFonts w:ascii="Courier New" w:hAnsi="Courier New" w:cs="Courier New"/>
-          <w:lang w:val="en-US"/>
-        </w:rPr>
-        <w:t xml:space="preserve">   bnorree2@reddit.com</w:t>
-      </w:r>
-      <w:r>
-        <w:rPr>
-          <w:rFonts w:ascii="Courier New" w:hAnsi="Courier New" w:cs="Courier New"/>
-          <w:lang w:val="en-US"/>
-        </w:rPr>
-        <w:br/>
-        <w:t xml:space="preserve">Hogan   </w:t>
-      </w:r>
-      <w:proofErr w:type="spellStart"/>
-      <w:r>
-        <w:rPr>
-          <w:rFonts w:ascii="Courier New" w:hAnsi="Courier New" w:cs="Courier New"/>
-          <w:lang w:val="en-US"/>
-        </w:rPr>
-        <w:t>Hatrey</w:t>
-      </w:r>
-      <w:proofErr w:type="spellEnd"/>
-      <w:r>
-        <w:rPr>
-          <w:rFonts w:ascii="Courier New" w:hAnsi="Courier New" w:cs="Courier New"/>
-          <w:lang w:val="en-US"/>
-        </w:rPr>
-        <w:t xml:space="preserve">   hhatrey4@zimbio.com</w:t>
+        <w:t>Hogan   Hatrey   hhatrey4@zimbio.com</w:t>
       </w:r>
     </w:p>
     <w:p>
@@ -2376,7 +1715,6 @@
         <w:pStyle w:val="Zadanie"/>
       </w:pPr>
       <w:r>
-        <w:lastRenderedPageBreak/>
         <w:t xml:space="preserve">Napisz program, który obliczy sumę cyfr występującą w pliku land.txt. </w:t>
       </w:r>
       <w:r>
@@ -2407,21 +1745,7 @@
         <w:rPr>
           <w:rFonts w:ascii="Courier New" w:hAnsi="Courier New" w:cs="Courier New"/>
         </w:rPr>
-        <w:t>[['Marek','Zelnik</w:t>
-      </w:r>
-      <w:proofErr w:type="gramStart"/>
-      <w:r>
-        <w:rPr>
-          <w:rFonts w:ascii="Courier New" w:hAnsi="Courier New" w:cs="Courier New"/>
-        </w:rPr>
-        <w:t>','zelnik@sed.pl</w:t>
-      </w:r>
-      <w:proofErr w:type="gramEnd"/>
-      <w:r>
-        <w:rPr>
-          <w:rFonts w:ascii="Courier New" w:hAnsi="Courier New" w:cs="Courier New"/>
-        </w:rPr>
-        <w:t>'],['Ewa','Maj','maje@wp.pl'],['Piotr','Wyga','wygap@gop.pl']]</w:t>
+        <w:t>[['Marek','Zelnik','zelnik@sed.pl'],['Ewa','Maj','maje@wp.pl'],['Piotr','Wyga','wygap@gop.pl']]</w:t>
       </w:r>
     </w:p>
     <w:p>
@@ -2449,22 +1773,12 @@
           <w:rFonts w:ascii="Courier New" w:hAnsi="Courier New" w:cs="Courier New"/>
         </w:rPr>
       </w:pPr>
-      <w:proofErr w:type="spellStart"/>
-      <w:proofErr w:type="gramStart"/>
-      <w:r>
-        <w:rPr>
-          <w:rFonts w:ascii="Courier New" w:hAnsi="Courier New" w:cs="Courier New"/>
-        </w:rPr>
-        <w:t>Imie,Nazwisko</w:t>
-      </w:r>
-      <w:proofErr w:type="gramEnd"/>
-      <w:r>
-        <w:rPr>
-          <w:rFonts w:ascii="Courier New" w:hAnsi="Courier New" w:cs="Courier New"/>
-        </w:rPr>
-        <w:t>,Email</w:t>
-      </w:r>
-      <w:proofErr w:type="spellEnd"/>
+      <w:r>
+        <w:rPr>
+          <w:rFonts w:ascii="Courier New" w:hAnsi="Courier New" w:cs="Courier New"/>
+        </w:rPr>
+        <w:t>Imie,Nazwisko,Email</w:t>
+      </w:r>
       <w:r>
         <w:rPr>
           <w:rFonts w:ascii="Courier New" w:hAnsi="Courier New" w:cs="Courier New"/>
@@ -2486,8 +1800,6 @@
         <w:br/>
         <w:t>Piotr,Wyga,wygap@gop.pl</w:t>
       </w:r>
-      <w:bookmarkStart w:id="0" w:name="_GoBack"/>
-      <w:bookmarkEnd w:id="0"/>
     </w:p>
     <w:sectPr>
       <w:footerReference w:type="default" r:id="rId18"/>
@@ -7235,7 +6547,7 @@
 </file>
 
 <file path=customXml/itemProps1.xml><?xml version="1.0" encoding="utf-8"?>
-<ds:datastoreItem xmlns:ds="http://schemas.openxmlformats.org/officeDocument/2006/customXml" ds:itemID="{9CC57F83-0415-4615-BF79-F9F81B615179}">
+<ds:datastoreItem xmlns:ds="http://schemas.openxmlformats.org/officeDocument/2006/customXml" ds:itemID="{5E3402D5-55BD-4C9C-BE16-8BC03BAED64F}">
   <ds:schemaRefs>
     <ds:schemaRef ds:uri="http://schemas.openxmlformats.org/officeDocument/2006/bibliography"/>
   </ds:schemaRefs>

</xml_diff>